<commit_message>
Beta refactoring complete. Awaiting updated docs from county.
</commit_message>
<xml_diff>
--- a/logic_flow.docx
+++ b/logic_flow.docx
@@ -401,7 +401,7 @@
           </mc:Choice>
           <mc:Fallback>
             <w:pict>
-              <v:shape w14:anchorId="336CE8D8" id="Snip Single Corner Rectangle 46" o:spid="_x0000_s1026" style="position:absolute;margin-left:771pt;margin-top:433.3pt;width:185pt;height:109.3pt;z-index:251739136;visibility:visible;mso-wrap-style:square;mso-width-percent:0;mso-height-percent:0;mso-wrap-distance-left:9pt;mso-wrap-distance-top:0;mso-wrap-distance-right:9pt;mso-wrap-distance-bottom:0;mso-position-horizontal:absolute;mso-position-horizontal-relative:text;mso-position-vertical:absolute;mso-position-vertical-relative:text;mso-width-percent:0;mso-height-percent:0;mso-width-relative:margin;mso-height-relative:margin;v-text-anchor:top" coordsize="2349500,1388110" o:spt="100" o:gfxdata="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" adj="-11796480,,5400" path="m,l2118144,r231356,231356l2349500,1388110,,1388110,,xe" fillcolor="#ed7d31 [3205]" strokecolor="#1f3763 [1604]" strokeweight="1pt">
+              <v:shape w14:anchorId="336CE8D8" id="Snip Single Corner Rectangle 46" o:spid="_x0000_s1027" style="position:absolute;margin-left:771pt;margin-top:433.3pt;width:185pt;height:109.3pt;z-index:251739136;visibility:visible;mso-wrap-style:square;mso-width-percent:0;mso-height-percent:0;mso-wrap-distance-left:9pt;mso-wrap-distance-top:0;mso-wrap-distance-right:9pt;mso-wrap-distance-bottom:0;mso-position-horizontal:absolute;mso-position-horizontal-relative:text;mso-position-vertical:absolute;mso-position-vertical-relative:text;mso-width-percent:0;mso-height-percent:0;mso-width-relative:margin;mso-height-relative:margin;v-text-anchor:top" coordsize="2349500,1388110" o:spt="100" o:gfxdata="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" adj="-11796480,,5400" path="m,l2118144,r231356,231356l2349500,1388110,,1388110,,xe" fillcolor="#ed7d31 [3205]" strokecolor="#1f3763 [1604]" strokeweight="1pt">
                 <v:stroke joinstyle="miter"/>
                 <v:formulas/>
                 <v:path arrowok="t" o:connecttype="custom" o:connectlocs="0,0;2118144,0;2349500,231356;2349500,1388110;0,1388110;0,0" o:connectangles="0,0,0,0,0,0" textboxrect="0,0,2349500,1388110"/>
@@ -856,7 +856,7 @@
           </mc:Choice>
           <mc:Fallback>
             <w:pict>
-              <v:shape w14:anchorId="41B6AEEA" id="Snip Single Corner Rectangle 42" o:spid="_x0000_s1027" style="position:absolute;margin-left:759pt;margin-top:294pt;width:197pt;height:51pt;z-index:251730944;visibility:visible;mso-wrap-style:square;mso-width-percent:0;mso-height-percent:0;mso-wrap-distance-left:9pt;mso-wrap-distance-top:0;mso-wrap-distance-right:9pt;mso-wrap-distance-bottom:0;mso-position-horizontal:absolute;mso-position-horizontal-relative:text;mso-position-vertical:absolute;mso-position-vertical-relative:text;mso-width-percent:0;mso-height-percent:0;mso-width-relative:margin;mso-height-relative:margin;v-text-anchor:middle" coordsize="2501900,647700" o:spt="100" o:gfxdata="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" adj="-11796480,,5400" path="m,l2393948,r107952,107952l2501900,647700,,647700,,xe" fillcolor="black [3200]" strokecolor="white [3201]" strokeweight="1.5pt">
+              <v:shape w14:anchorId="41B6AEEA" id="Snip Single Corner Rectangle 42" o:spid="_x0000_s1028" style="position:absolute;margin-left:759pt;margin-top:294pt;width:197pt;height:51pt;z-index:251730944;visibility:visible;mso-wrap-style:square;mso-width-percent:0;mso-height-percent:0;mso-wrap-distance-left:9pt;mso-wrap-distance-top:0;mso-wrap-distance-right:9pt;mso-wrap-distance-bottom:0;mso-position-horizontal:absolute;mso-position-horizontal-relative:text;mso-position-vertical:absolute;mso-position-vertical-relative:text;mso-width-percent:0;mso-height-percent:0;mso-width-relative:margin;mso-height-relative:margin;v-text-anchor:middle" coordsize="2501900,647700" o:spt="100" o:gfxdata="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" adj="-11796480,,5400" path="m,l2393948,r107952,107952l2501900,647700,,647700,,xe" fillcolor="black [3200]" strokecolor="white [3201]" strokeweight="1.5pt">
                 <v:stroke joinstyle="miter"/>
                 <v:formulas/>
                 <v:path arrowok="t" o:connecttype="custom" o:connectlocs="0,0;2393948,0;2501900,107952;2501900,647700;0,647700;0,0" o:connectangles="0,0,0,0,0,0" textboxrect="0,0,2501900,647700"/>
@@ -1048,7 +1048,7 @@
           </mc:Choice>
           <mc:Fallback>
             <w:pict>
-              <v:shape w14:anchorId="76AC3F36" id="Snip Single Corner Rectangle 40" o:spid="_x0000_s1028" style="position:absolute;margin-left:388.7pt;margin-top:191.65pt;width:168pt;height:36pt;z-index:251737088;visibility:visible;mso-wrap-style:square;mso-width-percent:0;mso-height-percent:0;mso-wrap-distance-left:9pt;mso-wrap-distance-top:0;mso-wrap-distance-right:9pt;mso-wrap-distance-bottom:0;mso-position-horizontal:absolute;mso-position-horizontal-relative:text;mso-position-vertical:absolute;mso-position-vertical-relative:text;mso-width-percent:0;mso-height-percent:0;mso-width-relative:margin;mso-height-relative:margin;v-text-anchor:top" coordsize="2133600,457200" o:spt="100" o:gfxdata="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" adj="-11796480,,5400" path="m,l2057398,r76202,76202l2133600,457200,,457200,,xe" fillcolor="#4472c4 [3204]" strokecolor="#1f3763 [1604]" strokeweight="1pt">
+              <v:shape w14:anchorId="76AC3F36" id="Snip Single Corner Rectangle 40" o:spid="_x0000_s1029" style="position:absolute;margin-left:388.7pt;margin-top:191.65pt;width:168pt;height:36pt;z-index:251737088;visibility:visible;mso-wrap-style:square;mso-width-percent:0;mso-height-percent:0;mso-wrap-distance-left:9pt;mso-wrap-distance-top:0;mso-wrap-distance-right:9pt;mso-wrap-distance-bottom:0;mso-position-horizontal:absolute;mso-position-horizontal-relative:text;mso-position-vertical:absolute;mso-position-vertical-relative:text;mso-width-percent:0;mso-height-percent:0;mso-width-relative:margin;mso-height-relative:margin;v-text-anchor:top" coordsize="2133600,457200" o:spt="100" o:gfxdata="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" adj="-11796480,,5400" path="m,l2057398,r76202,76202l2133600,457200,,457200,,xe" fillcolor="#4472c4 [3204]" strokecolor="#1f3763 [1604]" strokeweight="1pt">
                 <v:stroke joinstyle="miter"/>
                 <v:formulas/>
                 <v:path arrowok="t" o:connecttype="custom" o:connectlocs="0,0;2057398,0;2133600,76202;2133600,457200;0,457200;0,0" o:connectangles="0,0,0,0,0,0" textboxrect="0,0,2133600,457200"/>
@@ -1190,16 +1190,16 @@
         <mc:AlternateContent>
           <mc:Choice Requires="wps">
             <w:drawing>
-              <wp:anchor distT="0" distB="0" distL="114300" distR="114300" simplePos="0" relativeHeight="251652090" behindDoc="0" locked="0" layoutInCell="1" allowOverlap="1" wp14:anchorId="4410C1F1" wp14:editId="723DAA42">
+              <wp:anchor distT="0" distB="0" distL="114300" distR="114300" simplePos="0" relativeHeight="251652090" behindDoc="0" locked="0" layoutInCell="1" allowOverlap="1" wp14:anchorId="4410C1F1" wp14:editId="1BACCD27">
                 <wp:simplePos x="0" y="0"/>
                 <wp:positionH relativeFrom="column">
-                  <wp:posOffset>5000234</wp:posOffset>
+                  <wp:posOffset>4999990</wp:posOffset>
                 </wp:positionH>
                 <wp:positionV relativeFrom="paragraph">
                   <wp:posOffset>939800</wp:posOffset>
                 </wp:positionV>
-                <wp:extent cx="2095500" cy="1320800"/>
-                <wp:effectExtent l="12700" t="12700" r="12700" b="12700"/>
+                <wp:extent cx="2095500" cy="1316736"/>
+                <wp:effectExtent l="12700" t="12700" r="12700" b="17145"/>
                 <wp:wrapNone/>
                 <wp:docPr id="39" name="Snip Single Corner Rectangle 39"/>
                 <wp:cNvGraphicFramePr/>
@@ -1210,7 +1210,7 @@
                       <wps:spPr>
                         <a:xfrm>
                           <a:off x="0" y="0"/>
-                          <a:ext cx="2095500" cy="1320800"/>
+                          <a:ext cx="2095500" cy="1316736"/>
                         </a:xfrm>
                         <a:prstGeom prst="snip1Rect">
                           <a:avLst/>
@@ -1304,10 +1304,10 @@
           </mc:Choice>
           <mc:Fallback>
             <w:pict>
-              <v:shape w14:anchorId="4410C1F1" id="Snip Single Corner Rectangle 39" o:spid="_x0000_s1029" style="position:absolute;margin-left:393.7pt;margin-top:74pt;width:165pt;height:104pt;z-index:251652090;visibility:visible;mso-wrap-style:square;mso-width-percent:0;mso-height-percent:0;mso-wrap-distance-left:9pt;mso-wrap-distance-top:0;mso-wrap-distance-right:9pt;mso-wrap-distance-bottom:0;mso-position-horizontal:absolute;mso-position-horizontal-relative:text;mso-position-vertical:absolute;mso-position-vertical-relative:text;mso-width-percent:0;mso-height-percent:0;mso-width-relative:margin;mso-height-relative:margin;v-text-anchor:top" coordsize="2095500,1320800" o:spt="100" o:gfxdata="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" adj="-11796480,,5400" path="m,l1875362,r220138,220138l2095500,1320800,,1320800,,xe" fillcolor="black [3200]" strokecolor="white [3201]" strokeweight="1.5pt">
+              <v:shape w14:anchorId="4410C1F1" id="Snip Single Corner Rectangle 39" o:spid="_x0000_s1030" style="position:absolute;margin-left:393.7pt;margin-top:74pt;width:165pt;height:103.7pt;z-index:251652090;visibility:visible;mso-wrap-style:square;mso-width-percent:0;mso-height-percent:0;mso-wrap-distance-left:9pt;mso-wrap-distance-top:0;mso-wrap-distance-right:9pt;mso-wrap-distance-bottom:0;mso-position-horizontal:absolute;mso-position-horizontal-relative:text;mso-position-vertical:absolute;mso-position-vertical-relative:text;mso-width-percent:0;mso-height-percent:0;mso-width-relative:margin;mso-height-relative:margin;v-text-anchor:top" coordsize="2095500,1316736" o:spt="100" o:gfxdata="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" adj="-11796480,,5400" path="m,l1876040,r219460,219460l2095500,1316736,,1316736,,xe" fillcolor="black [3200]" strokecolor="white [3201]" strokeweight="1.5pt">
                 <v:stroke joinstyle="miter"/>
                 <v:formulas/>
-                <v:path arrowok="t" o:connecttype="custom" o:connectlocs="0,0;1875362,0;2095500,220138;2095500,1320800;0,1320800;0,0" o:connectangles="0,0,0,0,0,0" textboxrect="0,0,2095500,1320800"/>
+                <v:path arrowok="t" o:connecttype="custom" o:connectlocs="0,0;1876040,0;2095500,219460;2095500,1316736;0,1316736;0,0" o:connectangles="0,0,0,0,0,0" textboxrect="0,0,2095500,1316736"/>
                 <v:textbox>
                   <w:txbxContent>
                     <w:p>
@@ -1746,7 +1746,7 @@
           </mc:Choice>
           <mc:Fallback>
             <w:pict>
-              <v:shape w14:anchorId="75C39DC2" id="Snip Single Corner Rectangle 32" o:spid="_x0000_s1030" style="position:absolute;margin-left:556pt;margin-top:222pt;width:228pt;height:51pt;z-index:251654140;visibility:visible;mso-wrap-style:square;mso-width-percent:0;mso-height-percent:0;mso-wrap-distance-left:9pt;mso-wrap-distance-top:0;mso-wrap-distance-right:9pt;mso-wrap-distance-bottom:0;mso-position-horizontal:absolute;mso-position-horizontal-relative:text;mso-position-vertical:absolute;mso-position-vertical-relative:text;mso-width-percent:0;mso-height-percent:0;mso-width-relative:margin;mso-height-relative:margin;v-text-anchor:middle" coordsize="2895600,647700" o:spt="100" o:gfxdata="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" adj="-11796480,,5400" path="m,l2787648,r107952,107952l2895600,647700,,647700,,xe" fillcolor="black [3200]" strokecolor="white [3201]" strokeweight="1.5pt">
+              <v:shape w14:anchorId="75C39DC2" id="Snip Single Corner Rectangle 32" o:spid="_x0000_s1031" style="position:absolute;margin-left:556pt;margin-top:222pt;width:228pt;height:51pt;z-index:251654140;visibility:visible;mso-wrap-style:square;mso-width-percent:0;mso-height-percent:0;mso-wrap-distance-left:9pt;mso-wrap-distance-top:0;mso-wrap-distance-right:9pt;mso-wrap-distance-bottom:0;mso-position-horizontal:absolute;mso-position-horizontal-relative:text;mso-position-vertical:absolute;mso-position-vertical-relative:text;mso-width-percent:0;mso-height-percent:0;mso-width-relative:margin;mso-height-relative:margin;v-text-anchor:middle" coordsize="2895600,647700" o:spt="100" o:gfxdata="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" adj="-11796480,,5400" path="m,l2787648,r107952,107952l2895600,647700,,647700,,xe" fillcolor="black [3200]" strokecolor="white [3201]" strokeweight="1.5pt">
                 <v:stroke joinstyle="miter"/>
                 <v:formulas/>
                 <v:path arrowok="t" o:connecttype="custom" o:connectlocs="0,0;2787648,0;2895600,107952;2895600,647700;0,647700;0,0" o:connectangles="0,0,0,0,0,0" textboxrect="0,0,2895600,647700"/>
@@ -1992,7 +1992,7 @@
           </mc:Choice>
           <mc:Fallback>
             <w:pict>
-              <v:shape w14:anchorId="74A7D6AD" id="Snip Single Corner Rectangle 37" o:spid="_x0000_s1031" style="position:absolute;margin-left:574pt;margin-top:153pt;width:185pt;height:53pt;z-index:251736064;visibility:visible;mso-wrap-style:square;mso-width-percent:0;mso-height-percent:0;mso-wrap-distance-left:9pt;mso-wrap-distance-top:0;mso-wrap-distance-right:9pt;mso-wrap-distance-bottom:0;mso-position-horizontal:absolute;mso-position-horizontal-relative:text;mso-position-vertical:absolute;mso-position-vertical-relative:text;mso-width-percent:0;mso-height-percent:0;mso-width-relative:margin;mso-height-relative:margin;v-text-anchor:top" coordsize="2349500,673100" o:spt="100" o:gfxdata="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" adj="-11796480,,5400" path="m,l2237314,r112186,112186l2349500,673100,,673100,,xe" fillcolor="#ed7d31 [3205]" strokecolor="#1f3763 [1604]" strokeweight="1pt">
+              <v:shape w14:anchorId="74A7D6AD" id="Snip Single Corner Rectangle 37" o:spid="_x0000_s1032" style="position:absolute;margin-left:574pt;margin-top:153pt;width:185pt;height:53pt;z-index:251736064;visibility:visible;mso-wrap-style:square;mso-width-percent:0;mso-height-percent:0;mso-wrap-distance-left:9pt;mso-wrap-distance-top:0;mso-wrap-distance-right:9pt;mso-wrap-distance-bottom:0;mso-position-horizontal:absolute;mso-position-horizontal-relative:text;mso-position-vertical:absolute;mso-position-vertical-relative:text;mso-width-percent:0;mso-height-percent:0;mso-width-relative:margin;mso-height-relative:margin;v-text-anchor:top" coordsize="2349500,673100" o:spt="100" o:gfxdata="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" adj="-11796480,,5400" path="m,l2237314,r112186,112186l2349500,673100,,673100,,xe" fillcolor="#ed7d31 [3205]" strokecolor="#1f3763 [1604]" strokeweight="1pt">
                 <v:stroke joinstyle="miter"/>
                 <v:formulas/>
                 <v:path arrowok="t" o:connecttype="custom" o:connectlocs="0,0;2237314,0;2349500,112186;2349500,673100;0,673100;0,0" o:connectangles="0,0,0,0,0,0" textboxrect="0,0,2349500,673100"/>
@@ -2104,7 +2104,7 @@
           </mc:Choice>
           <mc:Fallback>
             <w:pict>
-              <v:shape w14:anchorId="6CF8DE9F" id="Snip Single Corner Rectangle 36" o:spid="_x0000_s1032" style="position:absolute;margin-left:574pt;margin-top:106pt;width:165pt;height:42pt;z-index:251722752;visibility:visible;mso-wrap-style:square;mso-width-percent:0;mso-height-percent:0;mso-wrap-distance-left:9pt;mso-wrap-distance-top:0;mso-wrap-distance-right:9pt;mso-wrap-distance-bottom:0;mso-position-horizontal:absolute;mso-position-horizontal-relative:text;mso-position-vertical:absolute;mso-position-vertical-relative:text;mso-width-percent:0;mso-height-percent:0;mso-width-relative:margin;mso-height-relative:margin;v-text-anchor:top" coordsize="2095500,533400" o:spt="100" o:gfxdata="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" adj="-11796480,,5400" path="m,l2006598,r88902,88902l2095500,533400,,533400,,xe" fillcolor="#4472c4 [3204]" strokecolor="#1f3763 [1604]" strokeweight="1pt">
+              <v:shape w14:anchorId="6CF8DE9F" id="Snip Single Corner Rectangle 36" o:spid="_x0000_s1033" style="position:absolute;margin-left:574pt;margin-top:106pt;width:165pt;height:42pt;z-index:251722752;visibility:visible;mso-wrap-style:square;mso-width-percent:0;mso-height-percent:0;mso-wrap-distance-left:9pt;mso-wrap-distance-top:0;mso-wrap-distance-right:9pt;mso-wrap-distance-bottom:0;mso-position-horizontal:absolute;mso-position-horizontal-relative:text;mso-position-vertical:absolute;mso-position-vertical-relative:text;mso-width-percent:0;mso-height-percent:0;mso-width-relative:margin;mso-height-relative:margin;v-text-anchor:top" coordsize="2095500,533400" o:spt="100" o:gfxdata="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" adj="-11796480,,5400" path="m,l2006598,r88902,88902l2095500,533400,,533400,,xe" fillcolor="#4472c4 [3204]" strokecolor="#1f3763 [1604]" strokeweight="1pt">
                 <v:stroke joinstyle="miter"/>
                 <v:formulas/>
                 <v:path arrowok="t" o:connecttype="custom" o:connectlocs="0,0;2006598,0;2095500,88902;2095500,533400;0,533400;0,0" o:connectangles="0,0,0,0,0,0" textboxrect="0,0,2095500,533400"/>
@@ -2214,7 +2214,7 @@
           </mc:Choice>
           <mc:Fallback>
             <w:pict>
-              <v:shape w14:anchorId="46706E66" id="Snip Single Corner Rectangle 10" o:spid="_x0000_s1033" style="position:absolute;margin-left:0;margin-top:284.25pt;width:135pt;height:40pt;z-index:251718656;visibility:visible;mso-wrap-style:square;mso-wrap-distance-left:9pt;mso-wrap-distance-top:0;mso-wrap-distance-right:9pt;mso-wrap-distance-bottom:0;mso-position-horizontal:absolute;mso-position-horizontal-relative:text;mso-position-vertical:absolute;mso-position-vertical-relative:text;v-text-anchor:middle" coordsize="1714500,508000" o:spt="100" o:gfxdata="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" adj="-11796480,,5400" path="m,l1629832,r84668,84668l1714500,508000,,508000,,xe" fillcolor="#70ad47 [3209]" strokecolor="#375623 [1609]" strokeweight="1pt">
+              <v:shape w14:anchorId="46706E66" id="Snip Single Corner Rectangle 10" o:spid="_x0000_s1034" style="position:absolute;margin-left:0;margin-top:284.25pt;width:135pt;height:40pt;z-index:251718656;visibility:visible;mso-wrap-style:square;mso-wrap-distance-left:9pt;mso-wrap-distance-top:0;mso-wrap-distance-right:9pt;mso-wrap-distance-bottom:0;mso-position-horizontal:absolute;mso-position-horizontal-relative:text;mso-position-vertical:absolute;mso-position-vertical-relative:text;v-text-anchor:middle" coordsize="1714500,508000" o:spt="100" o:gfxdata="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" adj="-11796480,,5400" path="m,l1629832,r84668,84668l1714500,508000,,508000,,xe" fillcolor="#70ad47 [3209]" strokecolor="#375623 [1609]" strokeweight="1pt">
                 <v:stroke joinstyle="miter"/>
                 <v:formulas/>
                 <v:path arrowok="t" o:connecttype="custom" o:connectlocs="0,0;1629832,0;1714500,84668;1714500,508000;0,508000;0,0" o:connectangles="0,0,0,0,0,0" textboxrect="0,0,1714500,508000"/>

</xml_diff>